<commit_message>
edited Spells, new chapter
</commit_message>
<xml_diff>
--- a/Bachelorarbeit_wip.docx
+++ b/Bachelorarbeit_wip.docx
@@ -107,15 +107,7 @@
               <w:pStyle w:val="DeckblattZentriert"/>
             </w:pPr>
             <w:r>
-              <w:t xml:space="preserve">Bachelor </w:t>
-            </w:r>
-            <w:proofErr w:type="spellStart"/>
-            <w:r>
-              <w:t>of</w:t>
-            </w:r>
-            <w:proofErr w:type="spellEnd"/>
-            <w:r>
-              <w:t xml:space="preserve"> Science</w:t>
+              <w:t>Bachelor of Science</w:t>
             </w:r>
           </w:p>
           <w:p>
@@ -313,13 +305,8 @@
               <w:tab/>
             </w:r>
             <w:r>
-              <w:t xml:space="preserve">Dipl.-Ing. Uwe </w:t>
+              <w:t>Dipl.-Ing. Uwe Ziesche</w:t>
             </w:r>
-            <w:proofErr w:type="spellStart"/>
-            <w:r>
-              <w:t>Ziesche</w:t>
-            </w:r>
-            <w:proofErr w:type="spellEnd"/>
             <w:r>
               <w:t xml:space="preserve"> </w:t>
             </w:r>
@@ -891,13 +878,17 @@
         <w:pStyle w:val="berschriftOhneNummer"/>
       </w:pPr>
       <w:bookmarkStart w:id="1" w:name="_Toc136354526"/>
-      <w:proofErr w:type="spellStart"/>
       <w:r>
         <w:lastRenderedPageBreak/>
-        <w:t>Abbildungverzeichnis</w:t>
+        <w:t>Abbildung</w:t>
+      </w:r>
+      <w:r>
+        <w:t>s</w:t>
+      </w:r>
+      <w:r>
+        <w:t>verzeichnis</w:t>
       </w:r>
       <w:bookmarkEnd w:id="1"/>
-      <w:proofErr w:type="spellEnd"/>
     </w:p>
     <w:p>
       <w:pPr>
@@ -1008,23 +999,7 @@
       </w:r>
       <w:r>
         <w:tab/>
-        <w:t xml:space="preserve">Institute </w:t>
-      </w:r>
-      <w:proofErr w:type="spellStart"/>
-      <w:r>
-        <w:t>of</w:t>
-      </w:r>
-      <w:proofErr w:type="spellEnd"/>
-      <w:r>
-        <w:t xml:space="preserve"> </w:t>
-      </w:r>
-      <w:proofErr w:type="spellStart"/>
-      <w:r>
-        <w:t>Electrical</w:t>
-      </w:r>
-      <w:proofErr w:type="spellEnd"/>
-      <w:r>
-        <w:t xml:space="preserve"> and Electronics Engineers</w:t>
+        <w:t>Institute of Electrical and Electronics Engineers</w:t>
       </w:r>
     </w:p>
     <w:p>
@@ -1036,14 +1011,7 @@
       </w:r>
       <w:r>
         <w:tab/>
-      </w:r>
-      <w:proofErr w:type="spellStart"/>
-      <w:r>
-        <w:t>Local</w:t>
-      </w:r>
-      <w:proofErr w:type="spellEnd"/>
-      <w:r>
-        <w:t xml:space="preserve"> Area Network</w:t>
+        <w:t>Local Area Network</w:t>
       </w:r>
     </w:p>
     <w:p>
@@ -1055,15 +1023,19 @@
       </w:r>
       <w:r>
         <w:tab/>
-        <w:t xml:space="preserve">Wireless </w:t>
-      </w:r>
-      <w:proofErr w:type="spellStart"/>
-      <w:r>
-        <w:t>Local</w:t>
-      </w:r>
-      <w:proofErr w:type="spellEnd"/>
-      <w:r>
-        <w:t xml:space="preserve"> Area Network </w:t>
+        <w:t xml:space="preserve">Wireless Local Area Network </w:t>
+      </w:r>
+    </w:p>
+    <w:p>
+      <w:pPr>
+        <w:pStyle w:val="Abkrzungsverzeichnis"/>
+      </w:pPr>
+      <w:r>
+        <w:t>ZTNA</w:t>
+      </w:r>
+      <w:r>
+        <w:tab/>
+        <w:t>Zero Trust Network Access</w:t>
       </w:r>
     </w:p>
     <w:p>
@@ -1104,15 +1076,59 @@
         <w:t>Ziele dieses Dokuments</w:t>
       </w:r>
       <w:bookmarkEnd w:id="9"/>
+      <w:bookmarkEnd w:id="4"/>
+      <w:bookmarkEnd w:id="5"/>
+      <w:bookmarkEnd w:id="6"/>
+      <w:bookmarkEnd w:id="7"/>
+      <w:bookmarkEnd w:id="8"/>
     </w:p>
-    <w:bookmarkEnd w:id="4"/>
-    <w:bookmarkEnd w:id="5"/>
-    <w:bookmarkEnd w:id="6"/>
-    <w:bookmarkEnd w:id="7"/>
-    <w:bookmarkEnd w:id="8"/>
     <w:p>
       <w:pPr>
-        <w:pStyle w:val="berschriftOhneNummer"/>
+        <w:pStyle w:val="Block"/>
+      </w:pPr>
+    </w:p>
+    <w:p>
+      <w:pPr>
+        <w:pStyle w:val="Block"/>
+      </w:pPr>
+    </w:p>
+    <w:p>
+      <w:pPr>
+        <w:pStyle w:val="berschrift1"/>
+      </w:pPr>
+      <w:r>
+        <w:t>Network Access Control</w:t>
+      </w:r>
+    </w:p>
+    <w:p>
+      <w:pPr>
+        <w:pStyle w:val="berschrift2"/>
+      </w:pPr>
+      <w:r>
+        <w:t xml:space="preserve">RADIUS </w:t>
+      </w:r>
+    </w:p>
+    <w:p>
+      <w:pPr>
+        <w:pStyle w:val="Block"/>
+      </w:pPr>
+    </w:p>
+    <w:p>
+      <w:pPr>
+        <w:pStyle w:val="Block"/>
+      </w:pPr>
+    </w:p>
+    <w:p>
+      <w:pPr>
+        <w:pStyle w:val="berschrift1"/>
+      </w:pPr>
+      <w:r>
+        <w:t>Zero Trust Network Access</w:t>
+      </w:r>
+    </w:p>
+    <w:p>
+      <w:pPr>
+        <w:pStyle w:val="Block"/>
         <w:sectPr>
           <w:footerReference w:type="default" r:id="rId12"/>
           <w:pgSz w:w="11906" w:h="16838" w:code="9"/>
@@ -1122,17 +1138,43 @@
           <w:docGrid w:linePitch="360"/>
         </w:sectPr>
       </w:pPr>
+      <w:r>
+        <w:t xml:space="preserve">Zero Trust Network Access oder auch kurz ZTNA ist </w:t>
+      </w:r>
+      <w:r>
+        <w:t>ein Konzept um</w:t>
+      </w:r>
+      <w:r>
+        <w:t xml:space="preserve"> eine Anwendung </w:t>
+      </w:r>
+      <w:bookmarkStart w:id="10" w:name="_GoBack"/>
+      <w:r>
+        <w:t xml:space="preserve">sicher </w:t>
+      </w:r>
+      <w:r>
+        <w:t xml:space="preserve">mit einem steuerbaren Zugriff vom Internet </w:t>
+      </w:r>
+      <w:r>
+        <w:t>zugriffsfähig zu machen</w:t>
+      </w:r>
+      <w:r>
+        <w:t>.</w:t>
+      </w:r>
+      <w:r>
+        <w:t xml:space="preserve"> </w:t>
+      </w:r>
     </w:p>
     <w:p>
       <w:pPr>
         <w:pStyle w:val="berschriftOhneNummer"/>
       </w:pPr>
-      <w:bookmarkStart w:id="10" w:name="_Toc136354530"/>
+      <w:bookmarkStart w:id="11" w:name="_Toc136354530"/>
+      <w:bookmarkEnd w:id="10"/>
       <w:r>
         <w:lastRenderedPageBreak/>
         <w:t>Literaturverzeichnis</w:t>
       </w:r>
-      <w:bookmarkEnd w:id="10"/>
+      <w:bookmarkEnd w:id="11"/>
     </w:p>
     <w:p>
       <w:pPr>
@@ -1162,8 +1204,25 @@
       <w:r>
         <w:t xml:space="preserve"> 2011</w:t>
       </w:r>
-      <w:bookmarkStart w:id="11" w:name="_GoBack"/>
-      <w:bookmarkEnd w:id="11"/>
+    </w:p>
+    <w:p>
+      <w:pPr>
+        <w:pStyle w:val="Literatur"/>
+      </w:pPr>
+      <w:r>
+        <w:t xml:space="preserve">Remote Authentication Dial In User Service (RADIUS) [online] </w:t>
+      </w:r>
+      <w:r>
+        <w:t>https://www.rfc-editor.org/rfc/rfc2865</w:t>
+      </w:r>
+      <w:r>
+        <w:t xml:space="preserve"> Abgerufen am: 06.06.2023</w:t>
+      </w:r>
+    </w:p>
+    <w:p>
+      <w:pPr>
+        <w:pStyle w:val="Literatur"/>
+      </w:pPr>
     </w:p>
     <w:sectPr>
       <w:headerReference w:type="default" r:id="rId13"/>
@@ -2032,16 +2091,19 @@
   <w:abstractNum w:abstractNumId="3" w15:restartNumberingAfterBreak="0">
     <w:nsid w:val="1C51182A"/>
     <w:multiLevelType w:val="hybridMultilevel"/>
-    <w:tmpl w:val="F95A9F78"/>
-    <w:lvl w:ilvl="0" w:tplc="461C0520">
+    <w:tmpl w:val="A4026E0E"/>
+    <w:lvl w:ilvl="0" w:tplc="66F64C90">
       <w:start w:val="1"/>
       <w:numFmt w:val="decimal"/>
       <w:pStyle w:val="Literatur"/>
-      <w:lvlText w:val="%1."/>
+      <w:lvlText w:val="[%1]"/>
       <w:lvlJc w:val="left"/>
       <w:pPr>
         <w:ind w:left="720" w:hanging="360"/>
       </w:pPr>
+      <w:rPr>
+        <w:rFonts w:hint="default"/>
+      </w:rPr>
     </w:lvl>
     <w:lvl w:ilvl="1" w:tplc="04070019" w:tentative="1">
       <w:start w:val="1"/>
@@ -5070,6 +5132,18 @@
       <w:sz w:val="24"/>
     </w:rPr>
   </w:style>
+  <w:style w:type="character" w:styleId="NichtaufgelsteErwhnung">
+    <w:name w:val="Unresolved Mention"/>
+    <w:basedOn w:val="Absatz-Standardschriftart"/>
+    <w:uiPriority w:val="99"/>
+    <w:semiHidden/>
+    <w:unhideWhenUsed/>
+    <w:rsid w:val="00F31485"/>
+    <w:rPr>
+      <w:color w:val="605E5C"/>
+      <w:shd w:val="clear" w:color="auto" w:fill="E1DFDD"/>
+    </w:rPr>
+  </w:style>
 </w:styles>
 </file>
 
@@ -5217,14 +5291,14 @@
     <w:charset w:val="00"/>
     <w:family w:val="roman"/>
     <w:pitch w:val="variable"/>
-    <w:sig w:usb0="E0002EFF" w:usb1="C000785B" w:usb2="00000009" w:usb3="00000000" w:csb0="000001FF" w:csb1="00000000"/>
+    <w:sig w:usb0="E0002AFF" w:usb1="C0007843" w:usb2="00000009" w:usb3="00000000" w:csb0="000001FF" w:csb1="00000000"/>
   </w:font>
   <w:font w:name="Arial">
     <w:panose1 w:val="020B0604020202020204"/>
     <w:charset w:val="00"/>
     <w:family w:val="swiss"/>
     <w:pitch w:val="variable"/>
-    <w:sig w:usb0="E0002EFF" w:usb1="C000785B" w:usb2="00000009" w:usb3="00000000" w:csb0="000001FF" w:csb1="00000000"/>
+    <w:sig w:usb0="E0002AFF" w:usb1="C0007843" w:usb2="00000009" w:usb3="00000000" w:csb0="000001FF" w:csb1="00000000"/>
   </w:font>
   <w:font w:name="Symbol">
     <w:panose1 w:val="05050102010706020507"/>
@@ -5266,14 +5340,14 @@
     <w:charset w:val="00"/>
     <w:family w:val="swiss"/>
     <w:pitch w:val="variable"/>
-    <w:sig w:usb0="E0002EFF" w:usb1="C000247B" w:usb2="00000009" w:usb3="00000000" w:csb0="000001FF" w:csb1="00000000"/>
+    <w:sig w:usb0="E00002FF" w:usb1="4000ACFF" w:usb2="00000001" w:usb3="00000000" w:csb0="0000019F" w:csb1="00000000"/>
   </w:font>
   <w:font w:name="Calibri Light">
     <w:panose1 w:val="020F0302020204030204"/>
     <w:charset w:val="00"/>
     <w:family w:val="swiss"/>
     <w:pitch w:val="variable"/>
-    <w:sig w:usb0="E0002AFF" w:usb1="C000247B" w:usb2="00000009" w:usb3="00000000" w:csb0="000001FF" w:csb1="00000000"/>
+    <w:sig w:usb0="A00002EF" w:usb1="4000207B" w:usb2="00000000" w:usb3="00000000" w:csb0="0000009F" w:csb1="00000000"/>
   </w:font>
 </w:fonts>
 </file>
@@ -6078,7 +6152,7 @@
 </file>
 
 <file path=customXml/itemProps1.xml><?xml version="1.0" encoding="utf-8"?>
-<ds:datastoreItem xmlns:ds="http://schemas.openxmlformats.org/officeDocument/2006/customXml" ds:itemID="{F4483D8C-B84C-4B5B-B072-75B28E325CFB}">
+<ds:datastoreItem xmlns:ds="http://schemas.openxmlformats.org/officeDocument/2006/customXml" ds:itemID="{856017C9-2020-4EDF-B333-CE24B2D8B1C7}">
   <ds:schemaRefs>
     <ds:schemaRef ds:uri="http://schemas.openxmlformats.org/officeDocument/2006/bibliography"/>
   </ds:schemaRefs>

</xml_diff>